<commit_message>
Lab2 - Lab3 - Practica 1
</commit_message>
<xml_diff>
--- a/Entregas/Lab 2/IF5100-LAB2-B76090.docx
+++ b/Entregas/Lab 2/IF5100-LAB2-B76090.docx
@@ -696,37 +696,89 @@
     </w:p>
     <w:p>
       <w:pPr>
-        <w:spacing w:line="240" w:lineRule="auto"/>
-        <w:jc w:val="right"/>
-        <w:rPr>
-          <w:rFonts w:ascii="Arial" w:hAnsi="Arial" w:cs="Arial"/>
-          <w:sz w:val="24"/>
-          <w:szCs w:val="24"/>
-        </w:rPr>
-      </w:pPr>
-    </w:p>
-    <w:p>
-      <w:pPr>
+        <w:pStyle w:val="Prrafodelista"/>
+        <w:numPr>
+          <w:ilvl w:val="1"/>
+          <w:numId w:val="1"/>
+        </w:numPr>
         <w:spacing w:line="360" w:lineRule="auto"/>
         <w:jc w:val="both"/>
         <w:rPr>
           <w:rFonts w:ascii="Arial" w:hAnsi="Arial" w:cs="Arial"/>
-          <w:sz w:val="24"/>
-          <w:szCs w:val="24"/>
-        </w:rPr>
-      </w:pPr>
-      <w:r>
-        <w:rPr>
-          <w:rFonts w:ascii="Arial" w:hAnsi="Arial" w:cs="Arial"/>
-          <w:noProof/>
-          <w:sz w:val="24"/>
-          <w:szCs w:val="24"/>
+          <w:b/>
+          <w:bCs/>
+          <w:noProof/>
+          <w:sz w:val="24"/>
+          <w:szCs w:val="24"/>
+        </w:rPr>
+      </w:pPr>
+      <w:r>
+        <w:rPr>
+          <w:rFonts w:ascii="Arial" w:hAnsi="Arial" w:cs="Arial"/>
+          <w:b/>
+          <w:bCs/>
+          <w:noProof/>
+          <w:sz w:val="24"/>
+          <w:szCs w:val="24"/>
+        </w:rPr>
+        <w:t>Job 1: Inserta customer account</w:t>
+      </w:r>
+      <w:r>
+        <w:rPr>
+          <w:rFonts w:ascii="Arial" w:hAnsi="Arial" w:cs="Arial"/>
+          <w:b/>
+          <w:bCs/>
+          <w:noProof/>
+          <w:sz w:val="24"/>
+          <w:szCs w:val="24"/>
+        </w:rPr>
+        <w:t xml:space="preserve"> cada 10 segundos</w:t>
+      </w:r>
+      <w:r>
+        <w:rPr>
+          <w:rFonts w:ascii="Arial" w:hAnsi="Arial" w:cs="Arial"/>
+          <w:b/>
+          <w:bCs/>
+          <w:noProof/>
+          <w:sz w:val="24"/>
+          <w:szCs w:val="24"/>
+        </w:rPr>
+        <w:t xml:space="preserve"> e</w:t>
+      </w:r>
+      <w:r>
+        <w:rPr>
+          <w:rFonts w:ascii="Arial" w:hAnsi="Arial" w:cs="Arial"/>
+          <w:b/>
+          <w:bCs/>
+          <w:noProof/>
+          <w:sz w:val="24"/>
+          <w:szCs w:val="24"/>
+        </w:rPr>
+        <w:t>n las horas definidas.</w:t>
+      </w:r>
+    </w:p>
+    <w:p>
+      <w:pPr>
+        <w:spacing w:line="360" w:lineRule="auto"/>
+        <w:jc w:val="both"/>
+        <w:rPr>
+          <w:rFonts w:ascii="Arial" w:hAnsi="Arial" w:cs="Arial"/>
+          <w:b/>
+          <w:bCs/>
+          <w:noProof/>
+          <w:sz w:val="24"/>
+          <w:szCs w:val="24"/>
+        </w:rPr>
+      </w:pPr>
+      <w:r>
+        <w:rPr>
+          <w:noProof/>
         </w:rPr>
         <w:drawing>
-          <wp:inline distT="0" distB="0" distL="0" distR="0" wp14:anchorId="2F64D519" wp14:editId="3B968474">
-            <wp:extent cx="4874260" cy="2488565"/>
-            <wp:effectExtent l="0" t="0" r="2540" b="6985"/>
-            <wp:docPr id="11" name="Imagen 11"/>
+          <wp:inline distT="0" distB="0" distL="0" distR="0" wp14:anchorId="43DE4CCF" wp14:editId="42358228">
+            <wp:extent cx="5391150" cy="1797050"/>
+            <wp:effectExtent l="0" t="0" r="0" b="0"/>
+            <wp:docPr id="2" name="Imagen 2"/>
             <wp:cNvGraphicFramePr>
               <a:graphicFrameLocks xmlns:a="http://schemas.openxmlformats.org/drawingml/2006/main" noChangeAspect="1"/>
             </wp:cNvGraphicFramePr>
@@ -734,7 +786,7 @@
               <a:graphicData uri="http://schemas.openxmlformats.org/drawingml/2006/picture">
                 <pic:pic xmlns:pic="http://schemas.openxmlformats.org/drawingml/2006/picture">
                   <pic:nvPicPr>
-                    <pic:cNvPr id="0" name="Picture 11"/>
+                    <pic:cNvPr id="0" name="Picture 1"/>
                     <pic:cNvPicPr>
                       <a:picLocks noChangeAspect="1" noChangeArrowheads="1"/>
                     </pic:cNvPicPr>
@@ -755,7 +807,7 @@
                   <pic:spPr bwMode="auto">
                     <a:xfrm>
                       <a:off x="0" y="0"/>
-                      <a:ext cx="4874260" cy="2488565"/>
+                      <a:ext cx="5391150" cy="1797050"/>
                     </a:xfrm>
                     <a:prstGeom prst="rect">
                       <a:avLst/>
@@ -778,21 +830,252 @@
         <w:jc w:val="both"/>
         <w:rPr>
           <w:rFonts w:ascii="Arial" w:hAnsi="Arial" w:cs="Arial"/>
-          <w:sz w:val="24"/>
-          <w:szCs w:val="24"/>
-        </w:rPr>
-      </w:pPr>
-    </w:p>
-    <w:p>
-      <w:pPr>
+          <w:b/>
+          <w:bCs/>
+          <w:noProof/>
+          <w:sz w:val="24"/>
+          <w:szCs w:val="24"/>
+        </w:rPr>
+      </w:pPr>
+      <w:r>
+        <w:rPr>
+          <w:rFonts w:ascii="Arial" w:hAnsi="Arial" w:cs="Arial"/>
+          <w:b/>
+          <w:bCs/>
+          <w:noProof/>
+          <w:sz w:val="24"/>
+          <w:szCs w:val="24"/>
+        </w:rPr>
+        <w:lastRenderedPageBreak/>
+        <w:drawing>
+          <wp:inline distT="0" distB="0" distL="0" distR="0" wp14:anchorId="57E983CE" wp14:editId="5A2FCF53">
+            <wp:extent cx="5391150" cy="1749425"/>
+            <wp:effectExtent l="0" t="0" r="0" b="3175"/>
+            <wp:docPr id="7" name="Imagen 7"/>
+            <wp:cNvGraphicFramePr>
+              <a:graphicFrameLocks xmlns:a="http://schemas.openxmlformats.org/drawingml/2006/main" noChangeAspect="1"/>
+            </wp:cNvGraphicFramePr>
+            <a:graphic xmlns:a="http://schemas.openxmlformats.org/drawingml/2006/main">
+              <a:graphicData uri="http://schemas.openxmlformats.org/drawingml/2006/picture">
+                <pic:pic xmlns:pic="http://schemas.openxmlformats.org/drawingml/2006/picture">
+                  <pic:nvPicPr>
+                    <pic:cNvPr id="0" name="Picture 3"/>
+                    <pic:cNvPicPr>
+                      <a:picLocks noChangeAspect="1" noChangeArrowheads="1"/>
+                    </pic:cNvPicPr>
+                  </pic:nvPicPr>
+                  <pic:blipFill>
+                    <a:blip r:embed="rId10">
+                      <a:extLst>
+                        <a:ext uri="{28A0092B-C50C-407E-A947-70E740481C1C}">
+                          <a14:useLocalDpi xmlns:a14="http://schemas.microsoft.com/office/drawing/2010/main" val="0"/>
+                        </a:ext>
+                      </a:extLst>
+                    </a:blip>
+                    <a:srcRect/>
+                    <a:stretch>
+                      <a:fillRect/>
+                    </a:stretch>
+                  </pic:blipFill>
+                  <pic:spPr bwMode="auto">
+                    <a:xfrm>
+                      <a:off x="0" y="0"/>
+                      <a:ext cx="5391150" cy="1749425"/>
+                    </a:xfrm>
+                    <a:prstGeom prst="rect">
+                      <a:avLst/>
+                    </a:prstGeom>
+                    <a:noFill/>
+                    <a:ln>
+                      <a:noFill/>
+                    </a:ln>
+                  </pic:spPr>
+                </pic:pic>
+              </a:graphicData>
+            </a:graphic>
+          </wp:inline>
+        </w:drawing>
+      </w:r>
+    </w:p>
+    <w:p>
+      <w:pPr>
+        <w:pStyle w:val="Prrafodelista"/>
+        <w:numPr>
+          <w:ilvl w:val="1"/>
+          <w:numId w:val="1"/>
+        </w:numPr>
         <w:spacing w:line="360" w:lineRule="auto"/>
         <w:jc w:val="both"/>
         <w:rPr>
           <w:rFonts w:ascii="Arial" w:hAnsi="Arial" w:cs="Arial"/>
-          <w:sz w:val="24"/>
-          <w:szCs w:val="24"/>
-        </w:rPr>
-      </w:pPr>
+          <w:b/>
+          <w:bCs/>
+          <w:noProof/>
+          <w:sz w:val="24"/>
+          <w:szCs w:val="24"/>
+        </w:rPr>
+      </w:pPr>
+      <w:r>
+        <w:rPr>
+          <w:rFonts w:ascii="Arial" w:hAnsi="Arial" w:cs="Arial"/>
+          <w:b/>
+          <w:bCs/>
+          <w:noProof/>
+          <w:sz w:val="24"/>
+          <w:szCs w:val="24"/>
+        </w:rPr>
+        <w:t>Job 2: Inserta eventos</w:t>
+      </w:r>
+      <w:r>
+        <w:rPr>
+          <w:rFonts w:ascii="Arial" w:hAnsi="Arial" w:cs="Arial"/>
+          <w:b/>
+          <w:bCs/>
+          <w:noProof/>
+          <w:sz w:val="24"/>
+          <w:szCs w:val="24"/>
+        </w:rPr>
+        <w:t xml:space="preserve"> cada 10 segundos en las horas definidas.</w:t>
+      </w:r>
+    </w:p>
+    <w:p>
+      <w:pPr>
+        <w:spacing w:line="360" w:lineRule="auto"/>
+        <w:jc w:val="both"/>
+        <w:rPr>
+          <w:rFonts w:ascii="Arial" w:hAnsi="Arial" w:cs="Arial"/>
+          <w:b/>
+          <w:bCs/>
+          <w:noProof/>
+          <w:sz w:val="24"/>
+          <w:szCs w:val="24"/>
+        </w:rPr>
+      </w:pPr>
+      <w:r>
+        <w:rPr>
+          <w:rFonts w:ascii="Arial" w:hAnsi="Arial" w:cs="Arial"/>
+          <w:b/>
+          <w:bCs/>
+          <w:noProof/>
+          <w:sz w:val="24"/>
+          <w:szCs w:val="24"/>
+        </w:rPr>
+        <w:drawing>
+          <wp:inline distT="0" distB="0" distL="0" distR="0" wp14:anchorId="754EE280" wp14:editId="30F2469A">
+            <wp:extent cx="5382895" cy="2321560"/>
+            <wp:effectExtent l="0" t="0" r="8255" b="2540"/>
+            <wp:docPr id="6" name="Imagen 6"/>
+            <wp:cNvGraphicFramePr>
+              <a:graphicFrameLocks xmlns:a="http://schemas.openxmlformats.org/drawingml/2006/main" noChangeAspect="1"/>
+            </wp:cNvGraphicFramePr>
+            <a:graphic xmlns:a="http://schemas.openxmlformats.org/drawingml/2006/main">
+              <a:graphicData uri="http://schemas.openxmlformats.org/drawingml/2006/picture">
+                <pic:pic xmlns:pic="http://schemas.openxmlformats.org/drawingml/2006/picture">
+                  <pic:nvPicPr>
+                    <pic:cNvPr id="0" name="Picture 2"/>
+                    <pic:cNvPicPr>
+                      <a:picLocks noChangeAspect="1" noChangeArrowheads="1"/>
+                    </pic:cNvPicPr>
+                  </pic:nvPicPr>
+                  <pic:blipFill>
+                    <a:blip r:embed="rId11">
+                      <a:extLst>
+                        <a:ext uri="{28A0092B-C50C-407E-A947-70E740481C1C}">
+                          <a14:useLocalDpi xmlns:a14="http://schemas.microsoft.com/office/drawing/2010/main" val="0"/>
+                        </a:ext>
+                      </a:extLst>
+                    </a:blip>
+                    <a:srcRect/>
+                    <a:stretch>
+                      <a:fillRect/>
+                    </a:stretch>
+                  </pic:blipFill>
+                  <pic:spPr bwMode="auto">
+                    <a:xfrm>
+                      <a:off x="0" y="0"/>
+                      <a:ext cx="5382895" cy="2321560"/>
+                    </a:xfrm>
+                    <a:prstGeom prst="rect">
+                      <a:avLst/>
+                    </a:prstGeom>
+                    <a:noFill/>
+                    <a:ln>
+                      <a:noFill/>
+                    </a:ln>
+                  </pic:spPr>
+                </pic:pic>
+              </a:graphicData>
+            </a:graphic>
+          </wp:inline>
+        </w:drawing>
+      </w:r>
+    </w:p>
+    <w:p>
+      <w:pPr>
+        <w:spacing w:line="360" w:lineRule="auto"/>
+        <w:jc w:val="both"/>
+        <w:rPr>
+          <w:rFonts w:ascii="Arial" w:hAnsi="Arial" w:cs="Arial"/>
+          <w:sz w:val="24"/>
+          <w:szCs w:val="24"/>
+        </w:rPr>
+      </w:pPr>
+      <w:r>
+        <w:rPr>
+          <w:rFonts w:ascii="Arial" w:hAnsi="Arial" w:cs="Arial"/>
+          <w:noProof/>
+          <w:sz w:val="24"/>
+          <w:szCs w:val="24"/>
+        </w:rPr>
+        <w:drawing>
+          <wp:inline distT="0" distB="0" distL="0" distR="0" wp14:anchorId="6AF9C4E6" wp14:editId="5D98AACD">
+            <wp:extent cx="5398770" cy="2027555"/>
+            <wp:effectExtent l="0" t="0" r="0" b="0"/>
+            <wp:docPr id="8" name="Imagen 8"/>
+            <wp:cNvGraphicFramePr>
+              <a:graphicFrameLocks xmlns:a="http://schemas.openxmlformats.org/drawingml/2006/main" noChangeAspect="1"/>
+            </wp:cNvGraphicFramePr>
+            <a:graphic xmlns:a="http://schemas.openxmlformats.org/drawingml/2006/main">
+              <a:graphicData uri="http://schemas.openxmlformats.org/drawingml/2006/picture">
+                <pic:pic xmlns:pic="http://schemas.openxmlformats.org/drawingml/2006/picture">
+                  <pic:nvPicPr>
+                    <pic:cNvPr id="0" name="Picture 4"/>
+                    <pic:cNvPicPr>
+                      <a:picLocks noChangeAspect="1" noChangeArrowheads="1"/>
+                    </pic:cNvPicPr>
+                  </pic:nvPicPr>
+                  <pic:blipFill>
+                    <a:blip r:embed="rId12">
+                      <a:extLst>
+                        <a:ext uri="{28A0092B-C50C-407E-A947-70E740481C1C}">
+                          <a14:useLocalDpi xmlns:a14="http://schemas.microsoft.com/office/drawing/2010/main" val="0"/>
+                        </a:ext>
+                      </a:extLst>
+                    </a:blip>
+                    <a:srcRect/>
+                    <a:stretch>
+                      <a:fillRect/>
+                    </a:stretch>
+                  </pic:blipFill>
+                  <pic:spPr bwMode="auto">
+                    <a:xfrm>
+                      <a:off x="0" y="0"/>
+                      <a:ext cx="5398770" cy="2027555"/>
+                    </a:xfrm>
+                    <a:prstGeom prst="rect">
+                      <a:avLst/>
+                    </a:prstGeom>
+                    <a:noFill/>
+                    <a:ln>
+                      <a:noFill/>
+                    </a:ln>
+                  </pic:spPr>
+                </pic:pic>
+              </a:graphicData>
+            </a:graphic>
+          </wp:inline>
+        </w:drawing>
+      </w:r>
     </w:p>
     <w:sectPr>
       <w:pgSz w:w="11906" w:h="16838"/>

</xml_diff>